<commit_message>
Fixed decleration assignment error and updated CFG
</commit_message>
<xml_diff>
--- a/22- Tiny Language CFG.docx
+++ b/22- Tiny Language CFG.docx
@@ -1428,18 +1428,7 @@
     </w:p>
     <w:p>
       <w:pPr>
-        <w:ind w:left="-720" w:right="-720"/>
-        <w:rPr>
-          <w:rFonts w:eastAsiaTheme="minorEastAsia"/>
-          <w:sz w:val="28"/>
-          <w:szCs w:val="28"/>
-          <w:lang w:bidi="ar-EG"/>
-        </w:rPr>
-      </w:pPr>
-    </w:p>
-    <w:p>
-      <w:pPr>
-        <w:ind w:left="-720" w:right="-720"/>
+        <w:ind w:right="-720"/>
         <w:rPr>
           <w:rFonts w:eastAsiaTheme="minorEastAsia"/>
           <w:sz w:val="28"/>
@@ -1536,6 +1525,26 @@
         </w:rPr>
         <w:t xml:space="preserve"> </w:t>
       </w:r>
+      <w:r>
+        <w:rPr>
+          <w:rFonts w:eastAsiaTheme="minorEastAsia"/>
+          <w:color w:val="1F3864" w:themeColor="accent1" w:themeShade="80"/>
+          <w:sz w:val="28"/>
+          <w:szCs w:val="28"/>
+          <w:lang w:bidi="ar-EG"/>
+        </w:rPr>
+        <w:t>Identifier</w:t>
+      </w:r>
+      <w:r>
+        <w:rPr>
+          <w:rFonts w:eastAsiaTheme="minorEastAsia"/>
+          <w:color w:val="1F3864" w:themeColor="accent1" w:themeShade="80"/>
+          <w:sz w:val="28"/>
+          <w:szCs w:val="28"/>
+          <w:lang w:bidi="ar-EG"/>
+        </w:rPr>
+        <w:t xml:space="preserve"> </w:t>
+      </w:r>
       <w:proofErr w:type="spellStart"/>
       <w:proofErr w:type="gramStart"/>
       <w:r>
@@ -1546,27 +1555,7 @@
           <w:szCs w:val="28"/>
           <w:lang w:bidi="ar-EG"/>
         </w:rPr>
-        <w:t>Identifier</w:t>
-      </w:r>
-      <w:r>
-        <w:rPr>
-          <w:rFonts w:eastAsiaTheme="minorEastAsia"/>
-          <w:color w:val="1F3864" w:themeColor="accent1" w:themeShade="80"/>
-          <w:sz w:val="28"/>
-          <w:szCs w:val="28"/>
-          <w:lang w:bidi="ar-EG"/>
-        </w:rPr>
-        <w:t>s</w:t>
-      </w:r>
-      <w:r>
-        <w:rPr>
-          <w:rFonts w:eastAsiaTheme="minorEastAsia"/>
-          <w:color w:val="1F3864" w:themeColor="accent1" w:themeShade="80"/>
-          <w:sz w:val="28"/>
-          <w:szCs w:val="28"/>
-          <w:lang w:bidi="ar-EG"/>
-        </w:rPr>
-        <w:t>List</w:t>
+        <w:t>AssignOrCommaOrNothing</w:t>
       </w:r>
       <w:proofErr w:type="spellEnd"/>
       <w:r>
@@ -1580,6 +1569,139 @@
         <w:t>;</w:t>
       </w:r>
       <w:proofErr w:type="gramEnd"/>
+    </w:p>
+    <w:p>
+      <w:pPr>
+        <w:ind w:left="-720" w:right="-720"/>
+        <w:rPr>
+          <w:color w:val="000000" w:themeColor="text1"/>
+          <w:sz w:val="28"/>
+          <w:szCs w:val="28"/>
+          <w:lang w:bidi="ar-EG"/>
+        </w:rPr>
+      </w:pPr>
+      <w:proofErr w:type="spellStart"/>
+      <w:r>
+        <w:rPr>
+          <w:rFonts w:eastAsiaTheme="minorEastAsia"/>
+          <w:color w:val="1F3864" w:themeColor="accent1" w:themeShade="80"/>
+          <w:sz w:val="28"/>
+          <w:szCs w:val="28"/>
+          <w:lang w:bidi="ar-EG"/>
+        </w:rPr>
+        <w:t>AssignOrCommaOrNothing</w:t>
+      </w:r>
+      <w:proofErr w:type="spellEnd"/>
+      <w:r>
+        <w:rPr>
+          <w:rFonts w:eastAsiaTheme="minorEastAsia"/>
+          <w:sz w:val="28"/>
+          <w:szCs w:val="28"/>
+          <w:lang w:bidi="ar-EG"/>
+        </w:rPr>
+        <w:t xml:space="preserve"> </w:t>
+      </w:r>
+      <w:r>
+        <w:rPr>
+          <w:rFonts w:eastAsiaTheme="minorEastAsia"/>
+          <w:sz w:val="28"/>
+          <w:szCs w:val="28"/>
+          <w:lang w:bidi="ar-EG"/>
+        </w:rPr>
+        <w:sym w:font="Wingdings" w:char="F0E0"/>
+      </w:r>
+      <w:r>
+        <w:rPr>
+          <w:rFonts w:eastAsiaTheme="minorEastAsia"/>
+          <w:sz w:val="28"/>
+          <w:szCs w:val="28"/>
+          <w:lang w:bidi="ar-EG"/>
+        </w:rPr>
+        <w:t xml:space="preserve"> </w:t>
+      </w:r>
+      <w:r>
+        <w:rPr>
+          <w:rFonts w:eastAsiaTheme="minorEastAsia"/>
+          <w:sz w:val="28"/>
+          <w:szCs w:val="28"/>
+          <w:lang w:bidi="ar-EG"/>
+        </w:rPr>
+        <w:t xml:space="preserve">:= Expression </w:t>
+      </w:r>
+      <w:proofErr w:type="spellStart"/>
+      <w:r>
+        <w:rPr>
+          <w:rFonts w:eastAsiaTheme="minorEastAsia"/>
+          <w:color w:val="1F3864" w:themeColor="accent1" w:themeShade="80"/>
+          <w:sz w:val="28"/>
+          <w:szCs w:val="28"/>
+          <w:lang w:bidi="ar-EG"/>
+        </w:rPr>
+        <w:t>AssignOrCommaOrNothing</w:t>
+      </w:r>
+      <w:proofErr w:type="spellEnd"/>
+      <w:r>
+        <w:rPr>
+          <w:rFonts w:eastAsiaTheme="minorEastAsia"/>
+          <w:sz w:val="28"/>
+          <w:szCs w:val="28"/>
+          <w:lang w:bidi="ar-EG"/>
+        </w:rPr>
+        <w:t xml:space="preserve"> </w:t>
+      </w:r>
+      <w:proofErr w:type="gramStart"/>
+      <w:r>
+        <w:rPr>
+          <w:rFonts w:eastAsiaTheme="minorEastAsia"/>
+          <w:sz w:val="28"/>
+          <w:szCs w:val="28"/>
+          <w:lang w:bidi="ar-EG"/>
+        </w:rPr>
+        <w:t>| ,</w:t>
+      </w:r>
+      <w:proofErr w:type="gramEnd"/>
+      <w:r>
+        <w:rPr>
+          <w:rFonts w:eastAsiaTheme="minorEastAsia"/>
+          <w:sz w:val="28"/>
+          <w:szCs w:val="28"/>
+          <w:lang w:bidi="ar-EG"/>
+        </w:rPr>
+        <w:t xml:space="preserve"> identifier </w:t>
+      </w:r>
+      <w:proofErr w:type="spellStart"/>
+      <w:r>
+        <w:rPr>
+          <w:rFonts w:eastAsiaTheme="minorEastAsia"/>
+          <w:color w:val="1F3864" w:themeColor="accent1" w:themeShade="80"/>
+          <w:sz w:val="28"/>
+          <w:szCs w:val="28"/>
+          <w:lang w:bidi="ar-EG"/>
+        </w:rPr>
+        <w:t>AssignOrCommaOrNothing</w:t>
+      </w:r>
+      <w:proofErr w:type="spellEnd"/>
+      <w:r>
+        <w:rPr>
+          <w:rFonts w:eastAsiaTheme="minorEastAsia"/>
+          <w:sz w:val="28"/>
+          <w:szCs w:val="28"/>
+          <w:lang w:bidi="ar-EG"/>
+        </w:rPr>
+        <w:t xml:space="preserve"> | </w:t>
+      </w:r>
+      <m:oMath>
+        <m:r>
+          <w:rPr>
+            <w:rFonts w:ascii="Cambria Math" w:hAnsi="Cambria Math"/>
+            <w:color w:val="000000" w:themeColor="text1"/>
+            <w:sz w:val="28"/>
+            <w:szCs w:val="28"/>
+            <w:lang w:bidi="ar-EG"/>
+          </w:rPr>
+          <m:t>ε</m:t>
+        </m:r>
+      </m:oMath>
     </w:p>
     <w:p>
       <w:pPr>
@@ -4106,6 +4228,7 @@
           <w:szCs w:val="32"/>
           <w:lang w:bidi="ar-EG"/>
         </w:rPr>
+        <w:lastRenderedPageBreak/>
         <w:t>Function Statement:</w:t>
       </w:r>
     </w:p>
@@ -4129,7 +4252,6 @@
           <w:szCs w:val="28"/>
           <w:lang w:bidi="ar-EG"/>
         </w:rPr>
-        <w:lastRenderedPageBreak/>
         <w:t>FunctionStatement</w:t>
       </w:r>
       <w:proofErr w:type="spellEnd"/>

</xml_diff>